<commit_message>
Plotting, renaming and error correction
Found an error in the hold-out sample script. Voxels were not z-standardized, as in the training data
</commit_message>
<xml_diff>
--- a/Results/Tables/theoryDrivenResults.docx
+++ b/Results/Tables/theoryDrivenResults.docx
@@ -48,7 +48,17 @@
                 <w:kern w:val="0"/>
                 <w14:ligatures w14:val="none"/>
               </w:rPr>
-              <w:t>Table SX</w:t>
+              <w:t>Table S</w:t>
+            </w:r>
+            <w:r>
+              <w:rPr>
+                <w:rFonts w:ascii="Times New Roman" w:eastAsia="Times New Roman" w:hAnsi="Times New Roman" w:cs="Times New Roman"/>
+                <w:b/>
+                <w:color w:val="000000"/>
+                <w:kern w:val="0"/>
+                <w14:ligatures w14:val="none"/>
+              </w:rPr>
+              <w:t>2</w:t>
             </w:r>
           </w:p>
         </w:tc>
@@ -34023,19 +34033,27 @@
           <w:p>
             <w:pPr>
               <w:rPr>
-                <w:rFonts w:ascii="Calibri" w:hAnsi="Calibri" w:cs="Calibri"/>
+                <w:rFonts w:ascii="Times New Roman" w:hAnsi="Times New Roman" w:cs="Times New Roman"/>
                 <w:b/>
                 <w:bCs/>
               </w:rPr>
             </w:pPr>
             <w:r>
               <w:rPr>
-                <w:rFonts w:ascii="Calibri" w:hAnsi="Calibri" w:cs="Calibri"/>
+                <w:rFonts w:ascii="Times New Roman" w:hAnsi="Times New Roman" w:cs="Times New Roman"/>
                 <w:b/>
                 <w:bCs/>
               </w:rPr>
               <w:lastRenderedPageBreak/>
-              <w:t>Table X</w:t>
+              <w:t xml:space="preserve">Table </w:t>
+            </w:r>
+            <w:r>
+              <w:rPr>
+                <w:rFonts w:ascii="Times New Roman" w:hAnsi="Times New Roman" w:cs="Times New Roman"/>
+                <w:b/>
+                <w:bCs/>
+              </w:rPr>
+              <w:t>1</w:t>
             </w:r>
           </w:p>
         </w:tc>
@@ -34052,12 +34070,14 @@
           <w:p>
             <w:pPr>
               <w:rPr>
-                <w:rFonts w:ascii="Calibri" w:hAnsi="Calibri" w:cs="Calibri"/>
-              </w:rPr>
-            </w:pPr>
-            <w:r>
-              <w:rPr>
-                <w:rFonts w:ascii="Calibri" w:hAnsi="Calibri" w:cs="Calibri"/>
+                <w:rFonts w:ascii="Times New Roman" w:hAnsi="Times New Roman" w:cs="Times New Roman"/>
+                <w:i/>
+              </w:rPr>
+            </w:pPr>
+            <w:r>
+              <w:rPr>
+                <w:rFonts w:ascii="Times New Roman" w:hAnsi="Times New Roman" w:cs="Times New Roman"/>
+                <w:i/>
               </w:rPr>
               <w:t>Sample Characteristics</w:t>
             </w:r>
@@ -34076,7 +34096,7 @@
           <w:p>
             <w:pPr>
               <w:rPr>
-                <w:rFonts w:ascii="Calibri" w:hAnsi="Calibri" w:cs="Calibri"/>
+                <w:rFonts w:ascii="Times New Roman" w:hAnsi="Times New Roman" w:cs="Times New Roman"/>
               </w:rPr>
             </w:pPr>
           </w:p>
@@ -34093,18 +34113,18 @@
             <w:pPr>
               <w:jc w:val="center"/>
               <w:rPr>
-                <w:rFonts w:ascii="Calibri" w:hAnsi="Calibri" w:cs="Calibri"/>
-              </w:rPr>
-            </w:pPr>
-            <w:r>
-              <w:rPr>
-                <w:rFonts w:ascii="Calibri" w:hAnsi="Calibri" w:cs="Calibri"/>
-              </w:rPr>
-              <w:t>FACES</w:t>
-            </w:r>
-            <w:r>
-              <w:rPr>
-                <w:rFonts w:ascii="Calibri" w:hAnsi="Calibri" w:cs="Calibri"/>
+                <w:rFonts w:ascii="Times New Roman" w:hAnsi="Times New Roman" w:cs="Times New Roman"/>
+              </w:rPr>
+            </w:pPr>
+            <w:r>
+              <w:rPr>
+                <w:rFonts w:ascii="Times New Roman" w:hAnsi="Times New Roman" w:cs="Times New Roman"/>
+              </w:rPr>
+              <w:t>faces</w:t>
+            </w:r>
+            <w:r>
+              <w:rPr>
+                <w:rFonts w:ascii="Times New Roman" w:hAnsi="Times New Roman" w:cs="Times New Roman"/>
               </w:rPr>
               <w:t xml:space="preserve"> (N = 424)</w:t>
             </w:r>
@@ -34129,7 +34149,7 @@
               <w:rPr>
                 <w:rFonts w:ascii="Calibri" w:hAnsi="Calibri" w:cs="Calibri"/>
               </w:rPr>
-              <w:t>SCENES</w:t>
+              <w:t>scenes</w:t>
             </w:r>
             <w:r>
               <w:rPr>
@@ -34151,12 +34171,12 @@
           <w:p>
             <w:pPr>
               <w:rPr>
-                <w:rFonts w:ascii="Calibri" w:hAnsi="Calibri" w:cs="Calibri"/>
-              </w:rPr>
-            </w:pPr>
-            <w:r>
-              <w:rPr>
-                <w:rFonts w:ascii="Calibri" w:hAnsi="Calibri" w:cs="Calibri"/>
+                <w:rFonts w:ascii="Times New Roman" w:hAnsi="Times New Roman" w:cs="Times New Roman"/>
+              </w:rPr>
+            </w:pPr>
+            <w:r>
+              <w:rPr>
+                <w:rFonts w:ascii="Times New Roman" w:hAnsi="Times New Roman" w:cs="Times New Roman"/>
               </w:rPr>
               <w:t>Women (%)</w:t>
             </w:r>
@@ -34173,18 +34193,18 @@
             <w:pPr>
               <w:jc w:val="center"/>
               <w:rPr>
-                <w:rFonts w:ascii="Calibri" w:hAnsi="Calibri" w:cs="Calibri"/>
-              </w:rPr>
-            </w:pPr>
-            <w:r>
-              <w:rPr>
-                <w:rFonts w:ascii="Calibri" w:hAnsi="Calibri" w:cs="Calibri"/>
+                <w:rFonts w:ascii="Times New Roman" w:hAnsi="Times New Roman" w:cs="Times New Roman"/>
+              </w:rPr>
+            </w:pPr>
+            <w:r>
+              <w:rPr>
+                <w:rFonts w:ascii="Times New Roman" w:hAnsi="Times New Roman" w:cs="Times New Roman"/>
               </w:rPr>
               <w:t>52</w:t>
             </w:r>
             <w:r>
               <w:rPr>
-                <w:rFonts w:ascii="Calibri" w:hAnsi="Calibri" w:cs="Calibri"/>
+                <w:rFonts w:ascii="Times New Roman" w:hAnsi="Times New Roman" w:cs="Times New Roman"/>
               </w:rPr>
               <w:t>.1</w:t>
             </w:r>
@@ -34221,12 +34241,12 @@
           <w:p>
             <w:pPr>
               <w:rPr>
-                <w:rFonts w:ascii="Calibri" w:hAnsi="Calibri" w:cs="Calibri"/>
-              </w:rPr>
-            </w:pPr>
-            <w:r>
-              <w:rPr>
-                <w:rFonts w:ascii="Calibri" w:hAnsi="Calibri" w:cs="Calibri"/>
+                <w:rFonts w:ascii="Times New Roman" w:hAnsi="Times New Roman" w:cs="Times New Roman"/>
+              </w:rPr>
+            </w:pPr>
+            <w:r>
+              <w:rPr>
+                <w:rFonts w:ascii="Times New Roman" w:hAnsi="Times New Roman" w:cs="Times New Roman"/>
               </w:rPr>
               <w:t>Age (years)</w:t>
             </w:r>
@@ -34240,18 +34260,18 @@
             <w:pPr>
               <w:jc w:val="center"/>
               <w:rPr>
-                <w:rFonts w:ascii="Calibri" w:hAnsi="Calibri" w:cs="Calibri"/>
-              </w:rPr>
-            </w:pPr>
-            <w:r>
-              <w:rPr>
-                <w:rFonts w:ascii="Calibri" w:hAnsi="Calibri" w:cs="Calibri"/>
+                <w:rFonts w:ascii="Times New Roman" w:hAnsi="Times New Roman" w:cs="Times New Roman"/>
+              </w:rPr>
+            </w:pPr>
+            <w:r>
+              <w:rPr>
+                <w:rFonts w:ascii="Times New Roman" w:hAnsi="Times New Roman" w:cs="Times New Roman"/>
               </w:rPr>
               <w:t>42.8 ±</w:t>
             </w:r>
             <w:r>
               <w:rPr>
-                <w:rFonts w:ascii="Calibri" w:hAnsi="Calibri" w:cs="Calibri"/>
+                <w:rFonts w:ascii="Times New Roman" w:hAnsi="Times New Roman" w:cs="Times New Roman"/>
               </w:rPr>
               <w:t xml:space="preserve"> 7.4</w:t>
             </w:r>
@@ -34272,19 +34292,7 @@
               <w:rPr>
                 <w:rFonts w:ascii="Calibri" w:hAnsi="Calibri" w:cs="Calibri"/>
               </w:rPr>
-              <w:t xml:space="preserve">41.3 </w:t>
-            </w:r>
-            <w:r>
-              <w:rPr>
-                <w:rFonts w:ascii="Calibri" w:hAnsi="Calibri" w:cs="Calibri"/>
-              </w:rPr>
-              <w:t>±</w:t>
-            </w:r>
-            <w:r>
-              <w:rPr>
-                <w:rFonts w:ascii="Calibri" w:hAnsi="Calibri" w:cs="Calibri"/>
-              </w:rPr>
-              <w:t xml:space="preserve"> 7.1</w:t>
+              <w:t>41.3 ± 7.1</w:t>
             </w:r>
           </w:p>
         </w:tc>
@@ -34297,12 +34305,12 @@
           <w:p>
             <w:pPr>
               <w:rPr>
-                <w:rFonts w:ascii="Calibri" w:hAnsi="Calibri" w:cs="Calibri"/>
-              </w:rPr>
-            </w:pPr>
-            <w:r>
-              <w:rPr>
-                <w:rFonts w:ascii="Calibri" w:hAnsi="Calibri" w:cs="Calibri"/>
+                <w:rFonts w:ascii="Times New Roman" w:hAnsi="Times New Roman" w:cs="Times New Roman"/>
+              </w:rPr>
+            </w:pPr>
+            <w:r>
+              <w:rPr>
+                <w:rFonts w:ascii="Times New Roman" w:hAnsi="Times New Roman" w:cs="Times New Roman"/>
               </w:rPr>
               <w:t>Race (%)</w:t>
             </w:r>
@@ -34316,7 +34324,7 @@
             <w:pPr>
               <w:jc w:val="center"/>
               <w:rPr>
-                <w:rFonts w:ascii="Calibri" w:hAnsi="Calibri" w:cs="Calibri"/>
+                <w:rFonts w:ascii="Times New Roman" w:hAnsi="Times New Roman" w:cs="Times New Roman"/>
               </w:rPr>
             </w:pPr>
           </w:p>
@@ -34343,12 +34351,12 @@
           <w:p>
             <w:pPr>
               <w:rPr>
-                <w:rFonts w:ascii="Calibri" w:hAnsi="Calibri" w:cs="Calibri"/>
-              </w:rPr>
-            </w:pPr>
-            <w:r>
-              <w:rPr>
-                <w:rFonts w:ascii="Calibri" w:hAnsi="Calibri" w:cs="Calibri"/>
+                <w:rFonts w:ascii="Times New Roman" w:hAnsi="Times New Roman" w:cs="Times New Roman"/>
+              </w:rPr>
+            </w:pPr>
+            <w:r>
+              <w:rPr>
+                <w:rFonts w:ascii="Times New Roman" w:hAnsi="Times New Roman" w:cs="Times New Roman"/>
               </w:rPr>
               <w:t xml:space="preserve">     Caucasian/White</w:t>
             </w:r>
@@ -34362,12 +34370,12 @@
             <w:pPr>
               <w:jc w:val="center"/>
               <w:rPr>
-                <w:rFonts w:ascii="Calibri" w:hAnsi="Calibri" w:cs="Calibri"/>
-              </w:rPr>
-            </w:pPr>
-            <w:r>
-              <w:rPr>
-                <w:rFonts w:ascii="Calibri" w:hAnsi="Calibri" w:cs="Calibri"/>
+                <w:rFonts w:ascii="Times New Roman" w:hAnsi="Times New Roman" w:cs="Times New Roman"/>
+              </w:rPr>
+            </w:pPr>
+            <w:r>
+              <w:rPr>
+                <w:rFonts w:ascii="Times New Roman" w:hAnsi="Times New Roman" w:cs="Times New Roman"/>
               </w:rPr>
               <w:t>83.5</w:t>
             </w:r>
@@ -34401,12 +34409,12 @@
           <w:p>
             <w:pPr>
               <w:rPr>
-                <w:rFonts w:ascii="Calibri" w:hAnsi="Calibri" w:cs="Calibri"/>
-              </w:rPr>
-            </w:pPr>
-            <w:r>
-              <w:rPr>
-                <w:rFonts w:ascii="Calibri" w:hAnsi="Calibri" w:cs="Calibri"/>
+                <w:rFonts w:ascii="Times New Roman" w:hAnsi="Times New Roman" w:cs="Times New Roman"/>
+              </w:rPr>
+            </w:pPr>
+            <w:r>
+              <w:rPr>
+                <w:rFonts w:ascii="Times New Roman" w:hAnsi="Times New Roman" w:cs="Times New Roman"/>
               </w:rPr>
               <w:t xml:space="preserve">     African-American</w:t>
             </w:r>
@@ -34420,12 +34428,12 @@
             <w:pPr>
               <w:jc w:val="center"/>
               <w:rPr>
-                <w:rFonts w:ascii="Calibri" w:hAnsi="Calibri" w:cs="Calibri"/>
-              </w:rPr>
-            </w:pPr>
-            <w:r>
-              <w:rPr>
-                <w:rFonts w:ascii="Calibri" w:hAnsi="Calibri" w:cs="Calibri"/>
+                <w:rFonts w:ascii="Times New Roman" w:hAnsi="Times New Roman" w:cs="Times New Roman"/>
+              </w:rPr>
+            </w:pPr>
+            <w:r>
+              <w:rPr>
+                <w:rFonts w:ascii="Times New Roman" w:hAnsi="Times New Roman" w:cs="Times New Roman"/>
               </w:rPr>
               <w:t>15.1</w:t>
             </w:r>
@@ -34459,12 +34467,12 @@
           <w:p>
             <w:pPr>
               <w:rPr>
-                <w:rFonts w:ascii="Calibri" w:hAnsi="Calibri" w:cs="Calibri"/>
-              </w:rPr>
-            </w:pPr>
-            <w:r>
-              <w:rPr>
-                <w:rFonts w:ascii="Calibri" w:hAnsi="Calibri" w:cs="Calibri"/>
+                <w:rFonts w:ascii="Times New Roman" w:hAnsi="Times New Roman" w:cs="Times New Roman"/>
+              </w:rPr>
+            </w:pPr>
+            <w:r>
+              <w:rPr>
+                <w:rFonts w:ascii="Times New Roman" w:hAnsi="Times New Roman" w:cs="Times New Roman"/>
               </w:rPr>
               <w:t xml:space="preserve">     Multiracial/ethnic</w:t>
             </w:r>
@@ -34478,12 +34486,12 @@
             <w:pPr>
               <w:jc w:val="center"/>
               <w:rPr>
-                <w:rFonts w:ascii="Calibri" w:hAnsi="Calibri" w:cs="Calibri"/>
-              </w:rPr>
-            </w:pPr>
-            <w:r>
-              <w:rPr>
-                <w:rFonts w:ascii="Calibri" w:hAnsi="Calibri" w:cs="Calibri"/>
+                <w:rFonts w:ascii="Times New Roman" w:hAnsi="Times New Roman" w:cs="Times New Roman"/>
+              </w:rPr>
+            </w:pPr>
+            <w:r>
+              <w:rPr>
+                <w:rFonts w:ascii="Times New Roman" w:hAnsi="Times New Roman" w:cs="Times New Roman"/>
               </w:rPr>
               <w:t>1.4</w:t>
             </w:r>
@@ -34517,24 +34525,24 @@
           <w:p>
             <w:pPr>
               <w:rPr>
-                <w:rFonts w:ascii="Calibri" w:hAnsi="Calibri" w:cs="Calibri"/>
-              </w:rPr>
-            </w:pPr>
-            <w:r>
-              <w:rPr>
-                <w:rFonts w:ascii="Calibri" w:hAnsi="Calibri" w:cs="Calibri"/>
+                <w:rFonts w:ascii="Times New Roman" w:hAnsi="Times New Roman" w:cs="Times New Roman"/>
+              </w:rPr>
+            </w:pPr>
+            <w:r>
+              <w:rPr>
+                <w:rFonts w:ascii="Times New Roman" w:hAnsi="Times New Roman" w:cs="Times New Roman"/>
               </w:rPr>
               <w:t>S</w:t>
             </w:r>
             <w:r>
               <w:rPr>
-                <w:rFonts w:ascii="Calibri" w:hAnsi="Calibri" w:cs="Calibri"/>
+                <w:rFonts w:ascii="Times New Roman" w:hAnsi="Times New Roman" w:cs="Times New Roman"/>
               </w:rPr>
               <w:t xml:space="preserve">chool years </w:t>
             </w:r>
             <w:r>
               <w:rPr>
-                <w:rFonts w:ascii="Calibri" w:hAnsi="Calibri" w:cs="Calibri"/>
+                <w:rFonts w:ascii="Times New Roman" w:hAnsi="Times New Roman" w:cs="Times New Roman"/>
               </w:rPr>
               <w:t>completed</w:t>
             </w:r>
@@ -34548,26 +34556,14 @@
             <w:pPr>
               <w:jc w:val="center"/>
               <w:rPr>
-                <w:rFonts w:ascii="Calibri" w:hAnsi="Calibri" w:cs="Calibri"/>
-              </w:rPr>
-            </w:pPr>
-            <w:r>
-              <w:rPr>
-                <w:rFonts w:ascii="Calibri" w:hAnsi="Calibri" w:cs="Calibri"/>
-              </w:rPr>
-              <w:t xml:space="preserve">17 </w:t>
-            </w:r>
-            <w:r>
-              <w:rPr>
-                <w:rFonts w:ascii="Calibri" w:hAnsi="Calibri" w:cs="Calibri"/>
-              </w:rPr>
-              <w:t>±</w:t>
-            </w:r>
-            <w:r>
-              <w:rPr>
-                <w:rFonts w:ascii="Calibri" w:hAnsi="Calibri" w:cs="Calibri"/>
-              </w:rPr>
-              <w:t xml:space="preserve"> 2.8</w:t>
+                <w:rFonts w:ascii="Times New Roman" w:hAnsi="Times New Roman" w:cs="Times New Roman"/>
+              </w:rPr>
+            </w:pPr>
+            <w:r>
+              <w:rPr>
+                <w:rFonts w:ascii="Times New Roman" w:hAnsi="Times New Roman" w:cs="Times New Roman"/>
+              </w:rPr>
+              <w:t>17 ± 2.8</w:t>
             </w:r>
           </w:p>
         </w:tc>
@@ -34586,110 +34582,7 @@
               <w:rPr>
                 <w:rFonts w:ascii="Calibri" w:hAnsi="Calibri" w:cs="Calibri"/>
               </w:rPr>
-              <w:t xml:space="preserve">16.6 </w:t>
-            </w:r>
-            <w:r>
-              <w:rPr>
-                <w:rFonts w:ascii="Calibri" w:hAnsi="Calibri" w:cs="Calibri"/>
-              </w:rPr>
-              <w:t>±</w:t>
-            </w:r>
-            <w:r>
-              <w:rPr>
-                <w:rFonts w:ascii="Calibri" w:hAnsi="Calibri" w:cs="Calibri"/>
-              </w:rPr>
-              <w:t xml:space="preserve"> 3</w:t>
-            </w:r>
-          </w:p>
-        </w:tc>
-      </w:tr>
-      <w:tr>
-        <w:tc>
-          <w:tcPr>
-            <w:tcW w:w="3020" w:type="dxa"/>
-            <w:tcBorders>
-              <w:bottom w:val="single" w:sz="12" w:space="0" w:color="auto"/>
-            </w:tcBorders>
-          </w:tcPr>
-          <w:p>
-            <w:pPr>
-              <w:rPr>
-                <w:rFonts w:ascii="Calibri" w:hAnsi="Calibri" w:cs="Calibri"/>
-              </w:rPr>
-            </w:pPr>
-            <w:r>
-              <w:rPr>
-                <w:rFonts w:ascii="Calibri" w:hAnsi="Calibri" w:cs="Calibri"/>
-              </w:rPr>
-              <w:t>Neuroticism</w:t>
-            </w:r>
-          </w:p>
-        </w:tc>
-        <w:tc>
-          <w:tcPr>
-            <w:tcW w:w="3021" w:type="dxa"/>
-            <w:tcBorders>
-              <w:bottom w:val="single" w:sz="12" w:space="0" w:color="auto"/>
-            </w:tcBorders>
-          </w:tcPr>
-          <w:p>
-            <w:pPr>
-              <w:jc w:val="center"/>
-              <w:rPr>
-                <w:rFonts w:ascii="Calibri" w:hAnsi="Calibri" w:cs="Calibri"/>
-              </w:rPr>
-            </w:pPr>
-            <w:r>
-              <w:rPr>
-                <w:rFonts w:ascii="Calibri" w:hAnsi="Calibri" w:cs="Calibri"/>
-              </w:rPr>
-              <w:t xml:space="preserve">74.7 </w:t>
-            </w:r>
-            <w:r>
-              <w:rPr>
-                <w:rFonts w:ascii="Calibri" w:hAnsi="Calibri" w:cs="Calibri"/>
-              </w:rPr>
-              <w:t>±</w:t>
-            </w:r>
-            <w:r>
-              <w:rPr>
-                <w:rFonts w:ascii="Calibri" w:hAnsi="Calibri" w:cs="Calibri"/>
-              </w:rPr>
-              <w:t xml:space="preserve"> 21.9</w:t>
-            </w:r>
-          </w:p>
-        </w:tc>
-        <w:tc>
-          <w:tcPr>
-            <w:tcW w:w="3021" w:type="dxa"/>
-            <w:tcBorders>
-              <w:bottom w:val="single" w:sz="12" w:space="0" w:color="auto"/>
-            </w:tcBorders>
-          </w:tcPr>
-          <w:p>
-            <w:pPr>
-              <w:jc w:val="center"/>
-              <w:rPr>
-                <w:rFonts w:ascii="Calibri" w:hAnsi="Calibri" w:cs="Calibri"/>
-              </w:rPr>
-            </w:pPr>
-            <w:r>
-              <w:rPr>
-                <w:rFonts w:ascii="Calibri" w:hAnsi="Calibri" w:cs="Calibri"/>
-              </w:rPr>
-              <w:t xml:space="preserve">75.4 </w:t>
-            </w:r>
-            <w:r>
-              <w:rPr>
-                <w:rFonts w:ascii="Calibri" w:hAnsi="Calibri" w:cs="Calibri"/>
-              </w:rPr>
-              <w:t>±</w:t>
-            </w:r>
-            <w:r>
-              <w:rPr>
-                <w:rFonts w:ascii="Calibri" w:hAnsi="Calibri" w:cs="Calibri"/>
-              </w:rPr>
-              <w:t xml:space="preserve"> 20.7</w:t>
+              <w:t>16.6 ± 3</w:t>
             </w:r>
           </w:p>
         </w:tc>
@@ -34706,41 +34599,9 @@
           <w:p>
             <w:pPr>
               <w:rPr>
-                <w:rFonts w:ascii="Calibri" w:hAnsi="Calibri" w:cs="Calibri"/>
-              </w:rPr>
-            </w:pPr>
-            <w:r>
-              <w:rPr>
-                <w:rFonts w:ascii="Calibri" w:hAnsi="Calibri" w:cs="Calibri"/>
-                <w:i/>
-                <w:iCs/>
-              </w:rPr>
-              <w:t>Note.</w:t>
-            </w:r>
-            <w:r>
-              <w:rPr>
-                <w:rFonts w:ascii="Calibri" w:hAnsi="Calibri" w:cs="Calibri"/>
-              </w:rPr>
-              <w:t xml:space="preserve"> Neuroticism scores are</w:t>
-            </w:r>
-            <w:r>
-              <w:rPr>
-                <w:rFonts w:ascii="Calibri" w:hAnsi="Calibri" w:cs="Calibri"/>
-              </w:rPr>
-              <w:t xml:space="preserve"> sum scores from 48 items (</w:t>
-            </w:r>
-            <w:r>
-              <w:rPr>
-                <w:rFonts w:ascii="Calibri" w:hAnsi="Calibri" w:cs="Calibri"/>
-              </w:rPr>
-              <w:t>item-values: 0-4)</w:t>
-            </w:r>
-            <w:r>
-              <w:rPr>
-                <w:rFonts w:ascii="Calibri" w:hAnsi="Calibri" w:cs="Calibri"/>
-              </w:rPr>
-              <w:t xml:space="preserve"> </w:t>
-            </w:r>
+                <w:rFonts w:ascii="Times New Roman" w:hAnsi="Times New Roman" w:cs="Times New Roman"/>
+              </w:rPr>
+            </w:pPr>
           </w:p>
         </w:tc>
       </w:tr>

</xml_diff>